<commit_message>
Creación de Diagrama de Casos de Uso de la App
</commit_message>
<xml_diff>
--- a/LealRiveroJose_Requisitos_CampusCybernetics.docx
+++ b/LealRiveroJose_Requisitos_CampusCybernetics.docx
@@ -194,8 +194,6 @@
       <w:r>
         <w:t>Cuando se compre un curso se añadirá a un carrito mediante un pedido que estará formado por líneas de pedidos.</w:t>
       </w:r>
-      <w:bookmarkStart w:id="0" w:name="_GoBack"/>
-      <w:bookmarkEnd w:id="0"/>
     </w:p>
     <w:p>
       <w:r>
@@ -217,7 +215,15 @@
         <w:t xml:space="preserve">ar de </w:t>
       </w:r>
       <w:r>
-        <w:t>alta tanto los productos que se van a impartir como los profesores que los van a impartir.</w:t>
+        <w:t>alta tanto los productos que se van a impartir como los profesores que los van a impartir</w:t>
+      </w:r>
+      <w:r>
+        <w:t xml:space="preserve"> y alumnos</w:t>
+      </w:r>
+      <w:bookmarkStart w:id="0" w:name="_GoBack"/>
+      <w:bookmarkEnd w:id="0"/>
+      <w:r>
+        <w:t>.</w:t>
       </w:r>
     </w:p>
     <w:p>

</xml_diff>